<commit_message>
//report generator //tinggal return nya aja belum
</commit_message>
<xml_diff>
--- a/public/algo sql/ESCOUT.docx
+++ b/public/algo sql/ESCOUT.docx
@@ -59,10 +59,7 @@
         <w:t>join akta_lahir on akta_lahir.kode != siswa.akta_lahir</w:t>
       </w:r>
       <w:r>
-        <w:t xml:space="preserve"> </w:t>
-      </w:r>
-      <w:r>
-        <w:t>where (now-akta.tgl_lahir) as umur &lt;20</w:t>
+        <w:t xml:space="preserve"> where (now-akta.tgl_lahir) as umur &lt;20</w:t>
       </w:r>
     </w:p>
     <w:p/>
@@ -97,10 +94,7 @@
         <w:t xml:space="preserve">siswa[] = select * from siswa </w:t>
       </w:r>
       <w:r>
-        <w:t>join sekolah on sekolah.id = siswa.id_sekolah</w:t>
-      </w:r>
-      <w:r>
-        <w:t xml:space="preserve"> </w:t>
+        <w:t xml:space="preserve">join sekolah on sekolah.id = siswa.id_sekolah </w:t>
       </w:r>
       <w:r>
         <w:t>where id_sekolah = sekolah</w:t>
@@ -177,10 +171,7 @@
         <w:t xml:space="preserve">siswa[] = select * from siswa </w:t>
       </w:r>
       <w:r>
-        <w:t>join sekolah on sekolah.id = siswa.id_sekolah</w:t>
-      </w:r>
-      <w:r>
-        <w:t xml:space="preserve"> </w:t>
+        <w:t xml:space="preserve">join sekolah on sekolah.id = siswa.id_sekolah </w:t>
       </w:r>
       <w:r>
         <w:t xml:space="preserve">where id_sekolah = </w:t>
@@ -586,14 +577,7 @@
           <w:b/>
           <w:color w:val="FF0000"/>
         </w:rPr>
-        <w:t xml:space="preserve">di </w:t>
-      </w:r>
-      <w:r>
-        <w:rPr>
-          <w:b/>
-          <w:color w:val="FF0000"/>
-        </w:rPr>
-        <w:t>kota</w:t>
+        <w:t>di kota</w:t>
       </w:r>
     </w:p>
     <w:p>
@@ -1078,16 +1062,62 @@
     </w:p>
     <w:p>
       <w:r>
+        <w:t>Select count(*) from prestasi join siswa on siswa.id=prestasi.id_siswa join sekolah where siswa.id_sekolah = sekolah.id where kategori = kategori[i] groupby siswa.id AND kota= kota[j]</w:t>
+      </w:r>
+    </w:p>
+    <w:p/>
+    <w:p>
+      <w:pPr>
+        <w:rPr>
+          <w:b/>
+          <w:color w:val="FF0000"/>
+        </w:rPr>
+      </w:pPr>
+      <w:r>
+        <w:rPr>
+          <w:b/>
+          <w:color w:val="FF0000"/>
+        </w:rPr>
+        <w:t>//report per cabang</w:t>
+      </w:r>
+      <w:r>
+        <w:rPr>
+          <w:b/>
+          <w:color w:val="FF0000"/>
+        </w:rPr>
+        <w:t xml:space="preserve"> kategori</w:t>
+      </w:r>
+      <w:r>
+        <w:rPr>
+          <w:b/>
+          <w:color w:val="FF0000"/>
+        </w:rPr>
+        <w:t xml:space="preserve"> </w:t>
+      </w:r>
+      <w:r>
+        <w:rPr>
+          <w:b/>
+          <w:color w:val="FF0000"/>
+        </w:rPr>
+        <w:t>seluruh</w:t>
+      </w:r>
+      <w:r>
+        <w:rPr>
+          <w:b/>
+          <w:color w:val="FF0000"/>
+        </w:rPr>
+        <w:t xml:space="preserve"> limit X orang</w:t>
+      </w:r>
+    </w:p>
+    <w:p>
+      <w:r>
         <w:t xml:space="preserve">Select count(*) from prestasi join siswa on siswa.id=prestasi.id_siswa join sekolah where siswa.id_sekolah = sekolah.id where kategori = kategori[i] groupby siswa.id </w:t>
       </w:r>
       <w:r>
-        <w:t>AND kota= kota[j</w:t>
+        <w:t>LIMIT X</w:t>
       </w:r>
       <w:bookmarkStart w:id="0" w:name="_GoBack"/>
       <w:bookmarkEnd w:id="0"/>
-      <w:r>
-        <w:t>]</w:t>
-      </w:r>
     </w:p>
     <w:p/>
     <w:sectPr>

</xml_diff>